<commit_message>
Started Sumary of Current Issues, added to references
</commit_message>
<xml_diff>
--- a/docs/whitepaper/visionAV_WhitePaper.docx
+++ b/docs/whitepaper/visionAV_WhitePaper.docx
@@ -61,7 +61,7 @@
         </w:numPr>
       </w:pPr>
       <w:r>
-        <w:t xml:space="preserve">Problem Summary</w:t>
+        <w:t xml:space="preserve">Summary of Current Issues</w:t>
       </w:r>
     </w:p>
     <w:p>
@@ -73,58 +73,7 @@
         </w:numPr>
       </w:pPr>
       <w:r>
-        <w:t xml:space="preserve">Closed Development Community, Small Problem Space</w:t>
-      </w:r>
-    </w:p>
-    <w:p>
-      <w:pPr>
-        <w:pStyle w:val="Compact"/>
-        <w:numPr>
-          <w:numId w:val="1003"/>
-          <w:ilvl w:val="2"/>
-        </w:numPr>
-      </w:pPr>
-      <w:r>
-        <w:rPr>
-          <w:i/>
-        </w:rPr>
-        <w:t xml:space="preserve">{see</w:t>
-      </w:r>
-      <w:r>
-        <w:rPr>
-          <w:i/>
-        </w:rPr>
-        <w:t xml:space="preserve"> </w:t>
-      </w:r>
-      <w:r>
-        <w:rPr>
-          <w:i/>
-        </w:rPr>
-        <w:t xml:space="preserve">“</w:t>
-      </w:r>
-      <w:r>
-        <w:rPr>
-          <w:i/>
-        </w:rPr>
-        <w:t xml:space="preserve">Technical Considerations</w:t>
-      </w:r>
-      <w:r>
-        <w:rPr>
-          <w:i/>
-        </w:rPr>
-        <w:t xml:space="preserve">”</w:t>
-      </w:r>
-      <w:r>
-        <w:rPr>
-          <w:i/>
-        </w:rPr>
-        <w:t xml:space="preserve"> </w:t>
-      </w:r>
-      <w:r>
-        <w:rPr>
-          <w:i/>
-        </w:rPr>
-        <w:t xml:space="preserve">below, summarize}</w:t>
+        <w:t xml:space="preserve">Engineering and Technical Challenges</w:t>
       </w:r>
     </w:p>
     <w:p>
@@ -136,58 +85,7 @@
         </w:numPr>
       </w:pPr>
       <w:r>
-        <w:t xml:space="preserve">Engineering and Technical Challenges</w:t>
-      </w:r>
-    </w:p>
-    <w:p>
-      <w:pPr>
-        <w:pStyle w:val="Compact"/>
-        <w:numPr>
-          <w:numId w:val="1004"/>
-          <w:ilvl w:val="2"/>
-        </w:numPr>
-      </w:pPr>
-      <w:r>
-        <w:rPr>
-          <w:i/>
-        </w:rPr>
-        <w:t xml:space="preserve">{see</w:t>
-      </w:r>
-      <w:r>
-        <w:rPr>
-          <w:i/>
-        </w:rPr>
-        <w:t xml:space="preserve"> </w:t>
-      </w:r>
-      <w:r>
-        <w:rPr>
-          <w:i/>
-        </w:rPr>
-        <w:t xml:space="preserve">“</w:t>
-      </w:r>
-      <w:r>
-        <w:rPr>
-          <w:i/>
-        </w:rPr>
-        <w:t xml:space="preserve">Technical Considerations</w:t>
-      </w:r>
-      <w:r>
-        <w:rPr>
-          <w:i/>
-        </w:rPr>
-        <w:t xml:space="preserve">”</w:t>
-      </w:r>
-      <w:r>
-        <w:rPr>
-          <w:i/>
-        </w:rPr>
-        <w:t xml:space="preserve"> </w:t>
-      </w:r>
-      <w:r>
-        <w:rPr>
-          <w:i/>
-        </w:rPr>
-        <w:t xml:space="preserve">below, summarize}</w:t>
+        <w:t xml:space="preserve">Legal Complexities</w:t>
       </w:r>
     </w:p>
     <w:p>
@@ -199,58 +97,7 @@
         </w:numPr>
       </w:pPr>
       <w:r>
-        <w:t xml:space="preserve">Legal Complexities</w:t>
-      </w:r>
-    </w:p>
-    <w:p>
-      <w:pPr>
-        <w:pStyle w:val="Compact"/>
-        <w:numPr>
-          <w:numId w:val="1005"/>
-          <w:ilvl w:val="2"/>
-        </w:numPr>
-      </w:pPr>
-      <w:r>
-        <w:rPr>
-          <w:i/>
-        </w:rPr>
-        <w:t xml:space="preserve">{see</w:t>
-      </w:r>
-      <w:r>
-        <w:rPr>
-          <w:i/>
-        </w:rPr>
-        <w:t xml:space="preserve"> </w:t>
-      </w:r>
-      <w:r>
-        <w:rPr>
-          <w:i/>
-        </w:rPr>
-        <w:t xml:space="preserve">“</w:t>
-      </w:r>
-      <w:r>
-        <w:rPr>
-          <w:i/>
-        </w:rPr>
-        <w:t xml:space="preserve">Technical Considerations</w:t>
-      </w:r>
-      <w:r>
-        <w:rPr>
-          <w:i/>
-        </w:rPr>
-        <w:t xml:space="preserve">”</w:t>
-      </w:r>
-      <w:r>
-        <w:rPr>
-          <w:i/>
-        </w:rPr>
-        <w:t xml:space="preserve"> </w:t>
-      </w:r>
-      <w:r>
-        <w:rPr>
-          <w:i/>
-        </w:rPr>
-        <w:t xml:space="preserve">below, summarize}</w:t>
+        <w:t xml:space="preserve">Closed Development Community</w:t>
       </w:r>
     </w:p>
     <w:p>
@@ -262,6 +109,18 @@
         </w:numPr>
       </w:pPr>
       <w:r>
+        <w:t xml:space="preserve">Market Pressures</w:t>
+      </w:r>
+    </w:p>
+    <w:p>
+      <w:pPr>
+        <w:pStyle w:val="Compact"/>
+        <w:numPr>
+          <w:numId w:val="1002"/>
+          <w:ilvl w:val="1"/>
+        </w:numPr>
+      </w:pPr>
+      <w:r>
         <w:rPr>
           <w:i/>
         </w:rPr>
@@ -284,24 +143,204 @@
       <w:pPr>
         <w:pStyle w:val="Compact"/>
         <w:numPr>
+          <w:numId w:val="1003"/>
+          <w:ilvl w:val="1"/>
+        </w:numPr>
+      </w:pPr>
+      <w:r>
+        <w:t xml:space="preserve">Limited Ecosystem</w:t>
+      </w:r>
+    </w:p>
+    <w:p>
+      <w:pPr>
+        <w:pStyle w:val="Compact"/>
+        <w:numPr>
+          <w:numId w:val="1004"/>
+          <w:ilvl w:val="2"/>
+        </w:numPr>
+      </w:pPr>
+      <w:r>
+        <w:t xml:space="preserve">FFmpeg</w:t>
+      </w:r>
+    </w:p>
+    <w:p>
+      <w:pPr>
+        <w:pStyle w:val="Compact"/>
+        <w:numPr>
+          <w:numId w:val="1004"/>
+          <w:ilvl w:val="2"/>
+        </w:numPr>
+      </w:pPr>
+      <w:r>
+        <w:t xml:space="preserve">SQL/NoSQL</w:t>
+      </w:r>
+    </w:p>
+    <w:p>
+      <w:pPr>
+        <w:pStyle w:val="Compact"/>
+        <w:numPr>
+          <w:numId w:val="1004"/>
+          <w:ilvl w:val="2"/>
+        </w:numPr>
+      </w:pPr>
+      <w:r>
+        <w:t xml:space="preserve">Codecs</w:t>
+      </w:r>
+    </w:p>
+    <w:p>
+      <w:pPr>
+        <w:pStyle w:val="Compact"/>
+        <w:numPr>
+          <w:numId w:val="1005"/>
+          <w:ilvl w:val="3"/>
+        </w:numPr>
+      </w:pPr>
+      <w:r>
+        <w:t xml:space="preserve">H.264/HVEC/…</w:t>
+      </w:r>
+      <w:r>
+        <w:t xml:space="preserve"> </w:t>
+      </w:r>
+      <w:r>
+        <w:rPr>
+          <w:i/>
+        </w:rPr>
+        <w:t xml:space="preserve">{dominance of}</w:t>
+      </w:r>
+    </w:p>
+    <w:p>
+      <w:pPr>
+        <w:pStyle w:val="Compact"/>
+        <w:numPr>
+          <w:numId w:val="1005"/>
+          <w:ilvl w:val="3"/>
+        </w:numPr>
+      </w:pPr>
+      <w:r>
+        <w:t xml:space="preserve">HTTP Live Streaming (HLS)</w:t>
+      </w:r>
+      <w:r>
+        <w:t xml:space="preserve"> </w:t>
+      </w:r>
+      <w:r>
+        <w:rPr>
+          <w:i/>
+        </w:rPr>
+        <w:t xml:space="preserve">{Apple}</w:t>
+      </w:r>
+    </w:p>
+    <w:p>
+      <w:pPr>
+        <w:pStyle w:val="Compact"/>
+        <w:numPr>
+          <w:numId w:val="1005"/>
+          <w:ilvl w:val="3"/>
+        </w:numPr>
+      </w:pPr>
+      <w:r>
+        <w:t xml:space="preserve">WebM</w:t>
+      </w:r>
+    </w:p>
+    <w:p>
+      <w:pPr>
+        <w:pStyle w:val="Compact"/>
+        <w:numPr>
           <w:numId w:val="1006"/>
+          <w:ilvl w:val="4"/>
+        </w:numPr>
+      </w:pPr>
+      <w:r>
+        <w:t xml:space="preserve">VP9</w:t>
+      </w:r>
+      <w:r>
+        <w:t xml:space="preserve"> </w:t>
+      </w:r>
+      <w:r>
+        <w:rPr>
+          <w:i/>
+        </w:rPr>
+        <w:t xml:space="preserve">{Google}</w:t>
+      </w:r>
+    </w:p>
+    <w:p>
+      <w:pPr>
+        <w:pStyle w:val="Compact"/>
+        <w:numPr>
+          <w:numId w:val="1006"/>
+          <w:ilvl w:val="4"/>
+        </w:numPr>
+      </w:pPr>
+      <w:r>
+        <w:t xml:space="preserve">Opus</w:t>
+      </w:r>
+    </w:p>
+    <w:p>
+      <w:pPr>
+        <w:pStyle w:val="Compact"/>
+        <w:numPr>
+          <w:numId w:val="1005"/>
+          <w:ilvl w:val="3"/>
+        </w:numPr>
+      </w:pPr>
+      <w:r>
+        <w:t xml:space="preserve">AV1</w:t>
+      </w:r>
+      <w:r>
+        <w:t xml:space="preserve"> </w:t>
+      </w:r>
+      <w:r>
+        <w:rPr>
+          <w:i/>
+        </w:rPr>
+        <w:t xml:space="preserve">{where does this fit?}</w:t>
+      </w:r>
+    </w:p>
+    <w:p>
+      <w:pPr>
+        <w:pStyle w:val="Compact"/>
+        <w:numPr>
+          <w:numId w:val="1004"/>
+          <w:ilvl w:val="2"/>
+        </w:numPr>
+      </w:pPr>
+      <w:r>
+        <w:t xml:space="preserve">Adaptive Bit Rate (ABR) Streaming</w:t>
+      </w:r>
+    </w:p>
+    <w:p>
+      <w:pPr>
+        <w:pStyle w:val="Compact"/>
+        <w:numPr>
+          <w:numId w:val="1007"/>
+          <w:ilvl w:val="3"/>
+        </w:numPr>
+      </w:pPr>
+      <w:r>
+        <w:t xml:space="preserve">MPEG-DASH</w:t>
+      </w:r>
+    </w:p>
+    <w:p>
+      <w:pPr>
+        <w:pStyle w:val="Compact"/>
+        <w:numPr>
+          <w:numId w:val="1007"/>
+          <w:ilvl w:val="3"/>
+        </w:numPr>
+      </w:pPr>
+      <w:r>
+        <w:t xml:space="preserve">Video on Demand (VOD)</w:t>
+      </w:r>
+    </w:p>
+    <w:p>
+      <w:pPr>
+        <w:pStyle w:val="Compact"/>
+        <w:numPr>
+          <w:numId w:val="1003"/>
           <w:ilvl w:val="1"/>
         </w:numPr>
       </w:pPr>
       <w:r>
-        <w:t xml:space="preserve">Limited Ecosystem of Tools</w:t>
-      </w:r>
-    </w:p>
-    <w:p>
-      <w:pPr>
-        <w:pStyle w:val="Compact"/>
-        <w:numPr>
-          <w:numId w:val="1007"/>
-          <w:ilvl w:val="2"/>
-        </w:numPr>
-      </w:pPr>
-      <w:r>
-        <w:t xml:space="preserve">Data Capture and Manipulation</w:t>
+        <w:t xml:space="preserve">Rapid, Independent Evolution of Technology Market</w:t>
       </w:r>
     </w:p>
     <w:p>
@@ -309,38 +348,11 @@
         <w:pStyle w:val="Compact"/>
         <w:numPr>
           <w:numId w:val="1008"/>
-          <w:ilvl w:val="3"/>
-        </w:numPr>
-      </w:pPr>
-      <w:r>
-        <w:t xml:space="preserve">FFmpeg</w:t>
-      </w:r>
-    </w:p>
-    <w:p>
-      <w:pPr>
-        <w:pStyle w:val="Compact"/>
-        <w:numPr>
-          <w:numId w:val="1008"/>
-          <w:ilvl w:val="3"/>
-        </w:numPr>
-      </w:pPr>
-      <w:r>
-        <w:rPr>
-          <w:i/>
-        </w:rPr>
-        <w:t xml:space="preserve">{others…?}</w:t>
-      </w:r>
-    </w:p>
-    <w:p>
-      <w:pPr>
-        <w:pStyle w:val="Compact"/>
-        <w:numPr>
-          <w:numId w:val="1007"/>
-          <w:ilvl w:val="2"/>
-        </w:numPr>
-      </w:pPr>
-      <w:r>
-        <w:t xml:space="preserve">Codecs</w:t>
+          <w:ilvl w:val="2"/>
+        </w:numPr>
+      </w:pPr>
+      <w:r>
+        <w:t xml:space="preserve">Digital Audio and Video</w:t>
       </w:r>
     </w:p>
     <w:p>
@@ -352,16 +364,7 @@
         </w:numPr>
       </w:pPr>
       <w:r>
-        <w:t xml:space="preserve">H.264/HVEC/…</w:t>
-      </w:r>
-      <w:r>
-        <w:t xml:space="preserve"> </w:t>
-      </w:r>
-      <w:r>
-        <w:rPr>
-          <w:i/>
-        </w:rPr>
-        <w:t xml:space="preserve">{dominance of}</w:t>
+        <w:t xml:space="preserve">Purpose-built Codecs</w:t>
       </w:r>
     </w:p>
     <w:p>
@@ -373,16 +376,7 @@
         </w:numPr>
       </w:pPr>
       <w:r>
-        <w:t xml:space="preserve">HTTP Live Streaming (HLS)</w:t>
-      </w:r>
-      <w:r>
-        <w:t xml:space="preserve"> </w:t>
-      </w:r>
-      <w:r>
-        <w:rPr>
-          <w:i/>
-        </w:rPr>
-        <w:t xml:space="preserve">{Apple}</w:t>
+        <w:t xml:space="preserve">Patent and Royalty Issues</w:t>
       </w:r>
     </w:p>
     <w:p>
@@ -394,7 +388,79 @@
         </w:numPr>
       </w:pPr>
       <w:r>
-        <w:t xml:space="preserve">WebM</w:t>
+        <w:t xml:space="preserve">Support Among Consumer Devices</w:t>
+      </w:r>
+    </w:p>
+    <w:p>
+      <w:pPr>
+        <w:pStyle w:val="Compact"/>
+        <w:numPr>
+          <w:numId w:val="1008"/>
+          <w:ilvl w:val="2"/>
+        </w:numPr>
+      </w:pPr>
+      <w:r>
+        <w:t xml:space="preserve">Encryption</w:t>
+      </w:r>
+    </w:p>
+    <w:p>
+      <w:pPr>
+        <w:pStyle w:val="Compact"/>
+        <w:numPr>
+          <w:numId w:val="1008"/>
+          <w:ilvl w:val="2"/>
+        </w:numPr>
+      </w:pPr>
+      <w:r>
+        <w:t xml:space="preserve">Web Browsers</w:t>
+      </w:r>
+    </w:p>
+    <w:p>
+      <w:pPr>
+        <w:pStyle w:val="Compact"/>
+        <w:numPr>
+          <w:numId w:val="1008"/>
+          <w:ilvl w:val="2"/>
+        </w:numPr>
+      </w:pPr>
+      <w:r>
+        <w:t xml:space="preserve">File storage</w:t>
+      </w:r>
+    </w:p>
+    <w:p>
+      <w:pPr>
+        <w:pStyle w:val="Compact"/>
+        <w:numPr>
+          <w:numId w:val="1008"/>
+          <w:ilvl w:val="2"/>
+        </w:numPr>
+      </w:pPr>
+      <w:r>
+        <w:t xml:space="preserve">Databases</w:t>
+      </w:r>
+    </w:p>
+    <w:p>
+      <w:pPr>
+        <w:pStyle w:val="Compact"/>
+        <w:numPr>
+          <w:numId w:val="1003"/>
+          <w:ilvl w:val="1"/>
+        </w:numPr>
+      </w:pPr>
+      <w:r>
+        <w:t xml:space="preserve">Proliferation of Audiovisual</w:t>
+      </w:r>
+      <w:r>
+        <w:t xml:space="preserve"> </w:t>
+      </w:r>
+      <w:r>
+        <w:t xml:space="preserve">“</w:t>
+      </w:r>
+      <w:r>
+        <w:t xml:space="preserve">Innovations</w:t>
+      </w:r>
+      <w:r>
+        <w:t xml:space="preserve">”</w:t>
       </w:r>
     </w:p>
     <w:p>
@@ -402,65 +468,11 @@
         <w:pStyle w:val="Compact"/>
         <w:numPr>
           <w:numId w:val="1010"/>
-          <w:ilvl w:val="4"/>
-        </w:numPr>
-      </w:pPr>
-      <w:r>
-        <w:t xml:space="preserve">VP9</w:t>
-      </w:r>
-      <w:r>
-        <w:t xml:space="preserve"> </w:t>
-      </w:r>
-      <w:r>
-        <w:rPr>
-          <w:i/>
-        </w:rPr>
-        <w:t xml:space="preserve">{Google}</w:t>
-      </w:r>
-    </w:p>
-    <w:p>
-      <w:pPr>
-        <w:pStyle w:val="Compact"/>
-        <w:numPr>
-          <w:numId w:val="1010"/>
-          <w:ilvl w:val="4"/>
-        </w:numPr>
-      </w:pPr>
-      <w:r>
-        <w:t xml:space="preserve">Opus</w:t>
-      </w:r>
-    </w:p>
-    <w:p>
-      <w:pPr>
-        <w:pStyle w:val="Compact"/>
-        <w:numPr>
-          <w:numId w:val="1009"/>
-          <w:ilvl w:val="3"/>
-        </w:numPr>
-      </w:pPr>
-      <w:r>
-        <w:t xml:space="preserve">AV1</w:t>
-      </w:r>
-      <w:r>
-        <w:t xml:space="preserve"> </w:t>
-      </w:r>
-      <w:r>
-        <w:rPr>
-          <w:i/>
-        </w:rPr>
-        <w:t xml:space="preserve">{where does this fit?}</w:t>
-      </w:r>
-    </w:p>
-    <w:p>
-      <w:pPr>
-        <w:pStyle w:val="Compact"/>
-        <w:numPr>
-          <w:numId w:val="1007"/>
-          <w:ilvl w:val="2"/>
-        </w:numPr>
-      </w:pPr>
-      <w:r>
-        <w:t xml:space="preserve">Adaptive Bit Rate (ABR) Streaming</w:t>
+          <w:ilvl w:val="2"/>
+        </w:numPr>
+      </w:pPr>
+      <w:r>
+        <w:t xml:space="preserve">Formats</w:t>
       </w:r>
     </w:p>
     <w:p>
@@ -472,7 +484,7 @@
         </w:numPr>
       </w:pPr>
       <w:r>
-        <w:t xml:space="preserve">MPEG-DASH</w:t>
+        <w:t xml:space="preserve">360° video</w:t>
       </w:r>
     </w:p>
     <w:p>
@@ -484,31 +496,91 @@
         </w:numPr>
       </w:pPr>
       <w:r>
-        <w:t xml:space="preserve">Video on Demand (VOD)</w:t>
-      </w:r>
-    </w:p>
-    <w:p>
-      <w:pPr>
-        <w:pStyle w:val="Compact"/>
-        <w:numPr>
-          <w:numId w:val="1006"/>
+        <w:t xml:space="preserve">High/Ultrahigh/… Definition</w:t>
+      </w:r>
+    </w:p>
+    <w:p>
+      <w:pPr>
+        <w:pStyle w:val="Compact"/>
+        <w:numPr>
+          <w:numId w:val="1011"/>
+          <w:ilvl w:val="3"/>
+        </w:numPr>
+      </w:pPr>
+      <w:r>
+        <w:t xml:space="preserve">Virtual Reality</w:t>
+      </w:r>
+    </w:p>
+    <w:p>
+      <w:pPr>
+        <w:pStyle w:val="Compact"/>
+        <w:numPr>
+          <w:numId w:val="1010"/>
+          <w:ilvl w:val="2"/>
+        </w:numPr>
+      </w:pPr>
+      <w:r>
+        <w:t xml:space="preserve">Processing</w:t>
+      </w:r>
+    </w:p>
+    <w:p>
+      <w:pPr>
+        <w:pStyle w:val="Compact"/>
+        <w:numPr>
+          <w:numId w:val="1012"/>
+          <w:ilvl w:val="3"/>
+        </w:numPr>
+      </w:pPr>
+      <w:r>
+        <w:t xml:space="preserve">Augmented Reality</w:t>
+      </w:r>
+    </w:p>
+    <w:p>
+      <w:pPr>
+        <w:pStyle w:val="Compact"/>
+        <w:numPr>
+          <w:numId w:val="1012"/>
+          <w:ilvl w:val="3"/>
+        </w:numPr>
+      </w:pPr>
+      <w:r>
+        <w:t xml:space="preserve">Deidentification</w:t>
+      </w:r>
+    </w:p>
+    <w:p>
+      <w:pPr>
+        <w:pStyle w:val="Compact"/>
+        <w:numPr>
+          <w:numId w:val="1012"/>
+          <w:ilvl w:val="3"/>
+        </w:numPr>
+      </w:pPr>
+      <w:r>
+        <w:t xml:space="preserve">Motion (video)</w:t>
+      </w:r>
+    </w:p>
+    <w:p>
+      <w:pPr>
+        <w:pStyle w:val="Compact"/>
+        <w:numPr>
+          <w:numId w:val="1012"/>
+          <w:ilvl w:val="3"/>
+        </w:numPr>
+      </w:pPr>
+      <w:r>
+        <w:t xml:space="preserve">Natural Language (audio)</w:t>
+      </w:r>
+    </w:p>
+    <w:p>
+      <w:pPr>
+        <w:pStyle w:val="Compact"/>
+        <w:numPr>
+          <w:numId w:val="1003"/>
           <w:ilvl w:val="1"/>
         </w:numPr>
       </w:pPr>
       <w:r>
-        <w:t xml:space="preserve">Rapid, Independent Evolution of Technology Market</w:t>
-      </w:r>
-    </w:p>
-    <w:p>
-      <w:pPr>
-        <w:pStyle w:val="Compact"/>
-        <w:numPr>
-          <w:numId w:val="1012"/>
-          <w:ilvl w:val="2"/>
-        </w:numPr>
-      </w:pPr>
-      <w:r>
-        <w:t xml:space="preserve">Digital Audio and Video</w:t>
+        <w:t xml:space="preserve">Legal</w:t>
       </w:r>
     </w:p>
     <w:p>
@@ -516,11 +588,35 @@
         <w:pStyle w:val="Compact"/>
         <w:numPr>
           <w:numId w:val="1013"/>
+          <w:ilvl w:val="2"/>
+        </w:numPr>
+      </w:pPr>
+      <w:r>
+        <w:t xml:space="preserve">Codecs</w:t>
+      </w:r>
+    </w:p>
+    <w:p>
+      <w:pPr>
+        <w:pStyle w:val="Compact"/>
+        <w:numPr>
+          <w:numId w:val="1014"/>
           <w:ilvl w:val="3"/>
         </w:numPr>
       </w:pPr>
       <w:r>
-        <w:t xml:space="preserve">Purpose-built Codecs</w:t>
+        <w:t xml:space="preserve">MPEG-LA, HEVC Advance, Technicolor, Velos Media, …</w:t>
+      </w:r>
+    </w:p>
+    <w:p>
+      <w:pPr>
+        <w:pStyle w:val="Compact"/>
+        <w:numPr>
+          <w:numId w:val="1014"/>
+          <w:ilvl w:val="3"/>
+        </w:numPr>
+      </w:pPr>
+      <w:r>
+        <w:t xml:space="preserve">Wide Variance of Patent Laws</w:t>
       </w:r>
     </w:p>
     <w:p>
@@ -528,95 +624,11 @@
         <w:pStyle w:val="Compact"/>
         <w:numPr>
           <w:numId w:val="1013"/>
-          <w:ilvl w:val="3"/>
-        </w:numPr>
-      </w:pPr>
-      <w:r>
-        <w:t xml:space="preserve">Patent and Royalty Issues</w:t>
-      </w:r>
-    </w:p>
-    <w:p>
-      <w:pPr>
-        <w:pStyle w:val="Compact"/>
-        <w:numPr>
-          <w:numId w:val="1013"/>
-          <w:ilvl w:val="3"/>
-        </w:numPr>
-      </w:pPr>
-      <w:r>
-        <w:t xml:space="preserve">Support Among Consumer Devices</w:t>
-      </w:r>
-    </w:p>
-    <w:p>
-      <w:pPr>
-        <w:pStyle w:val="Compact"/>
-        <w:numPr>
-          <w:numId w:val="1012"/>
-          <w:ilvl w:val="2"/>
-        </w:numPr>
-      </w:pPr>
-      <w:r>
-        <w:t xml:space="preserve">Encryption</w:t>
-      </w:r>
-    </w:p>
-    <w:p>
-      <w:pPr>
-        <w:pStyle w:val="Compact"/>
-        <w:numPr>
-          <w:numId w:val="1012"/>
-          <w:ilvl w:val="2"/>
-        </w:numPr>
-      </w:pPr>
-      <w:r>
-        <w:t xml:space="preserve">Web Browsers</w:t>
-      </w:r>
-    </w:p>
-    <w:p>
-      <w:pPr>
-        <w:pStyle w:val="Compact"/>
-        <w:numPr>
-          <w:numId w:val="1012"/>
-          <w:ilvl w:val="2"/>
-        </w:numPr>
-      </w:pPr>
-      <w:r>
-        <w:t xml:space="preserve">File storage</w:t>
-      </w:r>
-    </w:p>
-    <w:p>
-      <w:pPr>
-        <w:pStyle w:val="Compact"/>
-        <w:numPr>
-          <w:numId w:val="1006"/>
-          <w:ilvl w:val="1"/>
-        </w:numPr>
-      </w:pPr>
-      <w:r>
-        <w:t xml:space="preserve">Proliferation of Audiovisual</w:t>
-      </w:r>
-      <w:r>
-        <w:t xml:space="preserve"> </w:t>
-      </w:r>
-      <w:r>
-        <w:t xml:space="preserve">“</w:t>
-      </w:r>
-      <w:r>
-        <w:t xml:space="preserve">Innovations</w:t>
-      </w:r>
-      <w:r>
-        <w:t xml:space="preserve">”</w:t>
-      </w:r>
-    </w:p>
-    <w:p>
-      <w:pPr>
-        <w:pStyle w:val="Compact"/>
-        <w:numPr>
-          <w:numId w:val="1014"/>
-          <w:ilvl w:val="2"/>
-        </w:numPr>
-      </w:pPr>
-      <w:r>
-        <w:t xml:space="preserve">Formats</w:t>
+          <w:ilvl w:val="2"/>
+        </w:numPr>
+      </w:pPr>
+      <w:r>
+        <w:t xml:space="preserve">Content</w:t>
       </w:r>
     </w:p>
     <w:p>
@@ -628,7 +640,7 @@
         </w:numPr>
       </w:pPr>
       <w:r>
-        <w:t xml:space="preserve">360° video</w:t>
+        <w:t xml:space="preserve">Distributed Storage</w:t>
       </w:r>
     </w:p>
     <w:p>
@@ -640,7 +652,7 @@
         </w:numPr>
       </w:pPr>
       <w:r>
-        <w:t xml:space="preserve">High/Ultrahigh/… Definition</w:t>
+        <w:t xml:space="preserve">Digital Rights Management (DRM)</w:t>
       </w:r>
     </w:p>
     <w:p>
@@ -652,19 +664,28 @@
         </w:numPr>
       </w:pPr>
       <w:r>
-        <w:t xml:space="preserve">Virtual Reality</w:t>
-      </w:r>
-    </w:p>
-    <w:p>
-      <w:pPr>
-        <w:pStyle w:val="Compact"/>
-        <w:numPr>
-          <w:numId w:val="1014"/>
-          <w:ilvl w:val="2"/>
-        </w:numPr>
-      </w:pPr>
-      <w:r>
-        <w:t xml:space="preserve">Processing</w:t>
+        <w:t xml:space="preserve">Signatures</w:t>
+      </w:r>
+    </w:p>
+    <w:p>
+      <w:pPr>
+        <w:pStyle w:val="Compact"/>
+        <w:numPr>
+          <w:numId w:val="1003"/>
+          <w:ilvl w:val="1"/>
+        </w:numPr>
+      </w:pPr>
+      <w:r>
+        <w:t xml:space="preserve">Escalation of Computational Overhead</w:t>
+      </w:r>
+      <w:r>
+        <w:t xml:space="preserve"> </w:t>
+      </w:r>
+      <w:r>
+        <w:rPr>
+          <w:i/>
+        </w:rPr>
+        <w:t xml:space="preserve">{due to above items}</w:t>
       </w:r>
     </w:p>
     <w:p>
@@ -672,11 +693,134 @@
         <w:pStyle w:val="Compact"/>
         <w:numPr>
           <w:numId w:val="1016"/>
+          <w:ilvl w:val="2"/>
+        </w:numPr>
+      </w:pPr>
+      <w:r>
+        <w:t xml:space="preserve">Storage</w:t>
+      </w:r>
+    </w:p>
+    <w:p>
+      <w:pPr>
+        <w:pStyle w:val="Compact"/>
+        <w:numPr>
+          <w:numId w:val="1017"/>
           <w:ilvl w:val="3"/>
         </w:numPr>
       </w:pPr>
       <w:r>
-        <w:t xml:space="preserve">Augmented Reality</w:t>
+        <w:t xml:space="preserve">Demands of Modern AV Formats</w:t>
+      </w:r>
+    </w:p>
+    <w:p>
+      <w:pPr>
+        <w:pStyle w:val="Compact"/>
+        <w:numPr>
+          <w:numId w:val="1017"/>
+          <w:ilvl w:val="3"/>
+        </w:numPr>
+      </w:pPr>
+      <w:r>
+        <w:t xml:space="preserve">Challenges of Adaptive Streaming</w:t>
+      </w:r>
+    </w:p>
+    <w:p>
+      <w:pPr>
+        <w:pStyle w:val="Compact"/>
+        <w:numPr>
+          <w:numId w:val="1018"/>
+          <w:ilvl w:val="4"/>
+        </w:numPr>
+      </w:pPr>
+      <w:r>
+        <w:t xml:space="preserve">Multiple Bit Rate Encodings</w:t>
+      </w:r>
+    </w:p>
+    <w:p>
+      <w:pPr>
+        <w:pStyle w:val="Compact"/>
+        <w:numPr>
+          <w:numId w:val="1018"/>
+          <w:ilvl w:val="4"/>
+        </w:numPr>
+      </w:pPr>
+      <w:r>
+        <w:t xml:space="preserve">Manifests</w:t>
+      </w:r>
+    </w:p>
+    <w:p>
+      <w:pPr>
+        <w:pStyle w:val="Compact"/>
+        <w:numPr>
+          <w:numId w:val="1018"/>
+          <w:ilvl w:val="4"/>
+        </w:numPr>
+      </w:pPr>
+      <w:r>
+        <w:t xml:space="preserve">File Management</w:t>
+      </w:r>
+    </w:p>
+    <w:p>
+      <w:pPr>
+        <w:pStyle w:val="Compact"/>
+        <w:numPr>
+          <w:numId w:val="1018"/>
+          <w:ilvl w:val="4"/>
+        </w:numPr>
+      </w:pPr>
+      <w:r>
+        <w:rPr>
+          <w:i/>
+        </w:rPr>
+        <w:t xml:space="preserve">{see WebM wiki}</w:t>
+      </w:r>
+    </w:p>
+    <w:p>
+      <w:pPr>
+        <w:pStyle w:val="Compact"/>
+        <w:numPr>
+          <w:numId w:val="1017"/>
+          <w:ilvl w:val="3"/>
+        </w:numPr>
+      </w:pPr>
+      <w:r>
+        <w:t xml:space="preserve">Non-AV Data</w:t>
+      </w:r>
+    </w:p>
+    <w:p>
+      <w:pPr>
+        <w:pStyle w:val="Compact"/>
+        <w:numPr>
+          <w:numId w:val="1019"/>
+          <w:ilvl w:val="4"/>
+        </w:numPr>
+      </w:pPr>
+      <w:r>
+        <w:t xml:space="preserve">Complexifying Datasets</w:t>
+      </w:r>
+    </w:p>
+    <w:p>
+      <w:pPr>
+        <w:pStyle w:val="Compact"/>
+        <w:numPr>
+          <w:numId w:val="1019"/>
+          <w:ilvl w:val="4"/>
+        </w:numPr>
+      </w:pPr>
+      <w:r>
+        <w:t xml:space="preserve">Verbosity</w:t>
+      </w:r>
+    </w:p>
+    <w:p>
+      <w:pPr>
+        <w:pStyle w:val="Compact"/>
+        <w:numPr>
+          <w:numId w:val="1019"/>
+          <w:ilvl w:val="4"/>
+        </w:numPr>
+      </w:pPr>
+      <w:r>
+        <w:t xml:space="preserve">Search Methods</w:t>
       </w:r>
     </w:p>
     <w:p>
@@ -684,11 +828,62 @@
         <w:pStyle w:val="Compact"/>
         <w:numPr>
           <w:numId w:val="1016"/>
+          <w:ilvl w:val="2"/>
+        </w:numPr>
+      </w:pPr>
+      <w:r>
+        <w:t xml:space="preserve">Transmission</w:t>
+      </w:r>
+    </w:p>
+    <w:p>
+      <w:pPr>
+        <w:pStyle w:val="Compact"/>
+        <w:numPr>
+          <w:numId w:val="1020"/>
           <w:ilvl w:val="3"/>
         </w:numPr>
       </w:pPr>
       <w:r>
-        <w:t xml:space="preserve">Deidentification</w:t>
+        <w:t xml:space="preserve">Asynchonous Transfer</w:t>
+      </w:r>
+    </w:p>
+    <w:p>
+      <w:pPr>
+        <w:pStyle w:val="Compact"/>
+        <w:numPr>
+          <w:numId w:val="1020"/>
+          <w:ilvl w:val="3"/>
+        </w:numPr>
+      </w:pPr>
+      <w:r>
+        <w:t xml:space="preserve">Bandwidth</w:t>
+      </w:r>
+    </w:p>
+    <w:p>
+      <w:pPr>
+        <w:pStyle w:val="Compact"/>
+        <w:numPr>
+          <w:numId w:val="1021"/>
+          <w:ilvl w:val="4"/>
+        </w:numPr>
+      </w:pPr>
+      <w:r>
+        <w:rPr>
+          <w:i/>
+        </w:rPr>
+        <w:t xml:space="preserve">{especially, changes in}</w:t>
+      </w:r>
+    </w:p>
+    <w:p>
+      <w:pPr>
+        <w:pStyle w:val="Compact"/>
+        <w:numPr>
+          <w:numId w:val="1020"/>
+          <w:ilvl w:val="3"/>
+        </w:numPr>
+      </w:pPr>
+      <w:r>
+        <w:t xml:space="preserve">Physical Configuration of Path</w:t>
       </w:r>
     </w:p>
     <w:p>
@@ -696,11 +891,20 @@
         <w:pStyle w:val="Compact"/>
         <w:numPr>
           <w:numId w:val="1016"/>
-          <w:ilvl w:val="3"/>
-        </w:numPr>
-      </w:pPr>
-      <w:r>
-        <w:t xml:space="preserve">Motion (video)</w:t>
+          <w:ilvl w:val="2"/>
+        </w:numPr>
+      </w:pPr>
+      <w:r>
+        <w:t xml:space="preserve">Hardware Specialization</w:t>
+      </w:r>
+      <w:r>
+        <w:t xml:space="preserve"> </w:t>
+      </w:r>
+      <w:r>
+        <w:rPr>
+          <w:i/>
+        </w:rPr>
+        <w:t xml:space="preserve">{it’s awkward trip to specialization via generic hardware}</w:t>
       </w:r>
     </w:p>
     <w:p>
@@ -708,143 +912,23 @@
         <w:pStyle w:val="Compact"/>
         <w:numPr>
           <w:numId w:val="1016"/>
-          <w:ilvl w:val="3"/>
-        </w:numPr>
-      </w:pPr>
-      <w:r>
-        <w:t xml:space="preserve">Natural Language (audio)</w:t>
-      </w:r>
-    </w:p>
-    <w:p>
-      <w:pPr>
-        <w:pStyle w:val="Compact"/>
-        <w:numPr>
-          <w:numId w:val="1006"/>
+          <w:ilvl w:val="2"/>
+        </w:numPr>
+      </w:pPr>
+      <w:r>
+        <w:t xml:space="preserve">Coordination of Physically Distributed Services</w:t>
+      </w:r>
+    </w:p>
+    <w:p>
+      <w:pPr>
+        <w:pStyle w:val="Compact"/>
+        <w:numPr>
+          <w:numId w:val="1003"/>
           <w:ilvl w:val="1"/>
         </w:numPr>
       </w:pPr>
       <w:r>
-        <w:t xml:space="preserve">Legal</w:t>
-      </w:r>
-    </w:p>
-    <w:p>
-      <w:pPr>
-        <w:pStyle w:val="Compact"/>
-        <w:numPr>
-          <w:numId w:val="1017"/>
-          <w:ilvl w:val="2"/>
-        </w:numPr>
-      </w:pPr>
-      <w:r>
-        <w:t xml:space="preserve">Codecs</w:t>
-      </w:r>
-    </w:p>
-    <w:p>
-      <w:pPr>
-        <w:pStyle w:val="Compact"/>
-        <w:numPr>
-          <w:numId w:val="1018"/>
-          <w:ilvl w:val="3"/>
-        </w:numPr>
-      </w:pPr>
-      <w:r>
-        <w:t xml:space="preserve">MPEG-LA, HEVC Advance, Technicolor, Velos Media, …</w:t>
-      </w:r>
-    </w:p>
-    <w:p>
-      <w:pPr>
-        <w:pStyle w:val="Compact"/>
-        <w:numPr>
-          <w:numId w:val="1018"/>
-          <w:ilvl w:val="3"/>
-        </w:numPr>
-      </w:pPr>
-      <w:r>
-        <w:t xml:space="preserve">Wide Variance of Patent Laws</w:t>
-      </w:r>
-    </w:p>
-    <w:p>
-      <w:pPr>
-        <w:pStyle w:val="Compact"/>
-        <w:numPr>
-          <w:numId w:val="1017"/>
-          <w:ilvl w:val="2"/>
-        </w:numPr>
-      </w:pPr>
-      <w:r>
-        <w:t xml:space="preserve">Content</w:t>
-      </w:r>
-    </w:p>
-    <w:p>
-      <w:pPr>
-        <w:pStyle w:val="Compact"/>
-        <w:numPr>
-          <w:numId w:val="1019"/>
-          <w:ilvl w:val="3"/>
-        </w:numPr>
-      </w:pPr>
-      <w:r>
-        <w:t xml:space="preserve">Distributed Storage</w:t>
-      </w:r>
-    </w:p>
-    <w:p>
-      <w:pPr>
-        <w:pStyle w:val="Compact"/>
-        <w:numPr>
-          <w:numId w:val="1019"/>
-          <w:ilvl w:val="3"/>
-        </w:numPr>
-      </w:pPr>
-      <w:r>
-        <w:t xml:space="preserve">Digital Rights Management (DRM)</w:t>
-      </w:r>
-    </w:p>
-    <w:p>
-      <w:pPr>
-        <w:pStyle w:val="Compact"/>
-        <w:numPr>
-          <w:numId w:val="1019"/>
-          <w:ilvl w:val="3"/>
-        </w:numPr>
-      </w:pPr>
-      <w:r>
-        <w:t xml:space="preserve">Signatures</w:t>
-      </w:r>
-    </w:p>
-    <w:p>
-      <w:pPr>
-        <w:pStyle w:val="Compact"/>
-        <w:numPr>
-          <w:numId w:val="1006"/>
-          <w:ilvl w:val="1"/>
-        </w:numPr>
-      </w:pPr>
-      <w:r>
-        <w:t xml:space="preserve">Escalation of Computational Overhead (due to above items)</w:t>
-      </w:r>
-    </w:p>
-    <w:p>
-      <w:pPr>
-        <w:pStyle w:val="Compact"/>
-        <w:numPr>
-          <w:numId w:val="1020"/>
-          <w:ilvl w:val="2"/>
-        </w:numPr>
-      </w:pPr>
-      <w:r>
-        <w:t xml:space="preserve">Storage</w:t>
-      </w:r>
-    </w:p>
-    <w:p>
-      <w:pPr>
-        <w:pStyle w:val="Compact"/>
-        <w:numPr>
-          <w:numId w:val="1021"/>
-          <w:ilvl w:val="3"/>
-        </w:numPr>
-      </w:pPr>
-      <w:r>
-        <w:t xml:space="preserve">Demands of ABR</w:t>
+        <w:t xml:space="preserve">Security</w:t>
       </w:r>
     </w:p>
     <w:p>
@@ -852,11 +936,11 @@
         <w:pStyle w:val="Compact"/>
         <w:numPr>
           <w:numId w:val="1022"/>
-          <w:ilvl w:val="4"/>
-        </w:numPr>
-      </w:pPr>
-      <w:r>
-        <w:t xml:space="preserve">Multiple Bit Rates</w:t>
+          <w:ilvl w:val="2"/>
+        </w:numPr>
+      </w:pPr>
+      <w:r>
+        <w:t xml:space="preserve">Complexities Introduced by Physical Distribution</w:t>
       </w:r>
     </w:p>
     <w:p>
@@ -864,11 +948,11 @@
         <w:pStyle w:val="Compact"/>
         <w:numPr>
           <w:numId w:val="1022"/>
-          <w:ilvl w:val="4"/>
-        </w:numPr>
-      </w:pPr>
-      <w:r>
-        <w:t xml:space="preserve">Manifests</w:t>
+          <w:ilvl w:val="2"/>
+        </w:numPr>
+      </w:pPr>
+      <w:r>
+        <w:t xml:space="preserve">Access to Nodes</w:t>
       </w:r>
     </w:p>
     <w:p>
@@ -876,153 +960,6 @@
         <w:pStyle w:val="Compact"/>
         <w:numPr>
           <w:numId w:val="1022"/>
-          <w:ilvl w:val="4"/>
-        </w:numPr>
-      </w:pPr>
-      <w:r>
-        <w:rPr>
-          <w:i/>
-        </w:rPr>
-        <w:t xml:space="preserve">{see WebM wiki}</w:t>
-      </w:r>
-    </w:p>
-    <w:p>
-      <w:pPr>
-        <w:pStyle w:val="Compact"/>
-        <w:numPr>
-          <w:numId w:val="1020"/>
-          <w:ilvl w:val="2"/>
-        </w:numPr>
-      </w:pPr>
-      <w:r>
-        <w:t xml:space="preserve">Transmission</w:t>
-      </w:r>
-    </w:p>
-    <w:p>
-      <w:pPr>
-        <w:pStyle w:val="Compact"/>
-        <w:numPr>
-          <w:numId w:val="1023"/>
-          <w:ilvl w:val="3"/>
-        </w:numPr>
-      </w:pPr>
-      <w:r>
-        <w:t xml:space="preserve">Asynchonous Transfer</w:t>
-      </w:r>
-    </w:p>
-    <w:p>
-      <w:pPr>
-        <w:pStyle w:val="Compact"/>
-        <w:numPr>
-          <w:numId w:val="1023"/>
-          <w:ilvl w:val="3"/>
-        </w:numPr>
-      </w:pPr>
-      <w:r>
-        <w:t xml:space="preserve">Bandwidth</w:t>
-      </w:r>
-    </w:p>
-    <w:p>
-      <w:pPr>
-        <w:pStyle w:val="Compact"/>
-        <w:numPr>
-          <w:numId w:val="1024"/>
-          <w:ilvl w:val="4"/>
-        </w:numPr>
-      </w:pPr>
-      <w:r>
-        <w:rPr>
-          <w:i/>
-        </w:rPr>
-        <w:t xml:space="preserve">{especially, changes in}</w:t>
-      </w:r>
-    </w:p>
-    <w:p>
-      <w:pPr>
-        <w:pStyle w:val="Compact"/>
-        <w:numPr>
-          <w:numId w:val="1023"/>
-          <w:ilvl w:val="3"/>
-        </w:numPr>
-      </w:pPr>
-      <w:r>
-        <w:t xml:space="preserve">Physical Configuration of Path</w:t>
-      </w:r>
-    </w:p>
-    <w:p>
-      <w:pPr>
-        <w:pStyle w:val="Compact"/>
-        <w:numPr>
-          <w:numId w:val="1020"/>
-          <w:ilvl w:val="2"/>
-        </w:numPr>
-      </w:pPr>
-      <w:r>
-        <w:t xml:space="preserve">Hardware Specialization</w:t>
-      </w:r>
-      <w:r>
-        <w:t xml:space="preserve"> </w:t>
-      </w:r>
-      <w:r>
-        <w:rPr>
-          <w:i/>
-        </w:rPr>
-        <w:t xml:space="preserve">{it’s awkward trip to specialization via generic hardware}</w:t>
-      </w:r>
-    </w:p>
-    <w:p>
-      <w:pPr>
-        <w:pStyle w:val="Compact"/>
-        <w:numPr>
-          <w:numId w:val="1020"/>
-          <w:ilvl w:val="2"/>
-        </w:numPr>
-      </w:pPr>
-      <w:r>
-        <w:t xml:space="preserve">Coordination of Physically Distributed Services</w:t>
-      </w:r>
-    </w:p>
-    <w:p>
-      <w:pPr>
-        <w:pStyle w:val="Compact"/>
-        <w:numPr>
-          <w:numId w:val="1006"/>
-          <w:ilvl w:val="1"/>
-        </w:numPr>
-      </w:pPr>
-      <w:r>
-        <w:t xml:space="preserve">Security</w:t>
-      </w:r>
-    </w:p>
-    <w:p>
-      <w:pPr>
-        <w:pStyle w:val="Compact"/>
-        <w:numPr>
-          <w:numId w:val="1025"/>
-          <w:ilvl w:val="2"/>
-        </w:numPr>
-      </w:pPr>
-      <w:r>
-        <w:t xml:space="preserve">Complexities Introduced by Physical Distribution</w:t>
-      </w:r>
-    </w:p>
-    <w:p>
-      <w:pPr>
-        <w:pStyle w:val="Compact"/>
-        <w:numPr>
-          <w:numId w:val="1025"/>
-          <w:ilvl w:val="2"/>
-        </w:numPr>
-      </w:pPr>
-      <w:r>
-        <w:t xml:space="preserve">Access to Nodes</w:t>
-      </w:r>
-    </w:p>
-    <w:p>
-      <w:pPr>
-        <w:pStyle w:val="Compact"/>
-        <w:numPr>
-          <w:numId w:val="1025"/>
           <w:ilvl w:val="2"/>
         </w:numPr>
       </w:pPr>
@@ -1034,7 +971,7 @@
       <w:pPr>
         <w:pStyle w:val="Compact"/>
         <w:numPr>
-          <w:numId w:val="1025"/>
+          <w:numId w:val="1022"/>
           <w:ilvl w:val="2"/>
         </w:numPr>
       </w:pPr>
@@ -1058,60 +995,141 @@
       <w:pPr>
         <w:pStyle w:val="Compact"/>
         <w:numPr>
+          <w:numId w:val="1023"/>
+          <w:ilvl w:val="1"/>
+        </w:numPr>
+      </w:pPr>
+      <w:r>
+        <w:t xml:space="preserve">Technology-agnostic Framework</w:t>
+      </w:r>
+    </w:p>
+    <w:p>
+      <w:pPr>
+        <w:pStyle w:val="Compact"/>
+        <w:numPr>
+          <w:numId w:val="1024"/>
+          <w:ilvl w:val="2"/>
+        </w:numPr>
+      </w:pPr>
+      <w:r>
+        <w:t xml:space="preserve">(Service) Broker</w:t>
+      </w:r>
+    </w:p>
+    <w:p>
+      <w:pPr>
+        <w:pStyle w:val="Compact"/>
+        <w:numPr>
+          <w:numId w:val="1024"/>
+          <w:ilvl w:val="2"/>
+        </w:numPr>
+      </w:pPr>
+      <w:r>
+        <w:t xml:space="preserve">Node-based Architecture</w:t>
+      </w:r>
+    </w:p>
+    <w:p>
+      <w:pPr>
+        <w:pStyle w:val="Compact"/>
+        <w:numPr>
+          <w:numId w:val="1024"/>
+          <w:ilvl w:val="2"/>
+        </w:numPr>
+      </w:pPr>
+      <w:r>
+        <w:t xml:space="preserve">Data as a First-Order Citizen</w:t>
+      </w:r>
+    </w:p>
+    <w:p>
+      <w:pPr>
+        <w:pStyle w:val="Compact"/>
+        <w:numPr>
+          <w:numId w:val="1024"/>
+          <w:ilvl w:val="2"/>
+        </w:numPr>
+      </w:pPr>
+      <w:r>
+        <w:t xml:space="preserve">Avoids (Explicit and Implicit) Vendor Lock-In</w:t>
+      </w:r>
+    </w:p>
+    <w:p>
+      <w:pPr>
+        <w:pStyle w:val="Compact"/>
+        <w:numPr>
+          <w:numId w:val="1023"/>
+          <w:ilvl w:val="1"/>
+        </w:numPr>
+      </w:pPr>
+      <w:r>
+        <w:t xml:space="preserve">Actor Model</w:t>
+      </w:r>
+      <w:r>
+        <w:t xml:space="preserve"> </w:t>
+      </w:r>
+      <w:r>
+        <w:rPr>
+          <w:i/>
+        </w:rPr>
+        <w:t xml:space="preserve">{see @LBWhyActors and related}</w:t>
+      </w:r>
+    </w:p>
+    <w:p>
+      <w:pPr>
+        <w:pStyle w:val="Compact"/>
+        <w:numPr>
+          <w:numId w:val="1025"/>
+          <w:ilvl w:val="2"/>
+        </w:numPr>
+      </w:pPr>
+      <w:r>
+        <w:t xml:space="preserve">Modular</w:t>
+      </w:r>
+    </w:p>
+    <w:p>
+      <w:pPr>
+        <w:pStyle w:val="Compact"/>
+        <w:numPr>
+          <w:numId w:val="1025"/>
+          <w:ilvl w:val="2"/>
+        </w:numPr>
+      </w:pPr>
+      <w:r>
+        <w:t xml:space="preserve">Encapsulated Services</w:t>
+      </w:r>
+    </w:p>
+    <w:p>
+      <w:pPr>
+        <w:pStyle w:val="Compact"/>
+        <w:numPr>
+          <w:numId w:val="1025"/>
+          <w:ilvl w:val="2"/>
+        </w:numPr>
+      </w:pPr>
+      <w:r>
+        <w:t xml:space="preserve">Rigorous Separation of Concerns</w:t>
+      </w:r>
+    </w:p>
+    <w:p>
+      <w:pPr>
+        <w:pStyle w:val="Compact"/>
+        <w:numPr>
+          <w:numId w:val="1023"/>
+          <w:ilvl w:val="1"/>
+        </w:numPr>
+      </w:pPr>
+      <w:r>
+        <w:t xml:space="preserve">Open Standards</w:t>
+      </w:r>
+    </w:p>
+    <w:p>
+      <w:pPr>
+        <w:pStyle w:val="Compact"/>
+        <w:numPr>
           <w:numId w:val="1026"/>
-          <w:ilvl w:val="1"/>
-        </w:numPr>
-      </w:pPr>
-      <w:r>
-        <w:t xml:space="preserve">Technology-agnostic Framework</w:t>
-      </w:r>
-    </w:p>
-    <w:p>
-      <w:pPr>
-        <w:pStyle w:val="Compact"/>
-        <w:numPr>
-          <w:numId w:val="1027"/>
-          <w:ilvl w:val="2"/>
-        </w:numPr>
-      </w:pPr>
-      <w:r>
-        <w:t xml:space="preserve">(Service) Broker</w:t>
-      </w:r>
-    </w:p>
-    <w:p>
-      <w:pPr>
-        <w:pStyle w:val="Compact"/>
-        <w:numPr>
-          <w:numId w:val="1027"/>
-          <w:ilvl w:val="2"/>
-        </w:numPr>
-      </w:pPr>
-      <w:r>
-        <w:t xml:space="preserve">Node-based Architecture</w:t>
-      </w:r>
-    </w:p>
-    <w:p>
-      <w:pPr>
-        <w:pStyle w:val="Compact"/>
-        <w:numPr>
-          <w:numId w:val="1027"/>
-          <w:ilvl w:val="2"/>
-        </w:numPr>
-      </w:pPr>
-      <w:r>
-        <w:t xml:space="preserve">Data as a First-Order Citizen</w:t>
-      </w:r>
-    </w:p>
-    <w:p>
-      <w:pPr>
-        <w:pStyle w:val="Compact"/>
-        <w:numPr>
-          <w:numId w:val="1027"/>
-          <w:ilvl w:val="2"/>
-        </w:numPr>
-      </w:pPr>
-      <w:r>
-        <w:t xml:space="preserve">Avoids (Explicit and Implicit) Vendor Lock-In</w:t>
+          <w:ilvl w:val="2"/>
+        </w:numPr>
+      </w:pPr>
+      <w:r>
+        <w:t xml:space="preserve">JSON</w:t>
       </w:r>
     </w:p>
     <w:p>
@@ -1119,87 +1137,6 @@
         <w:pStyle w:val="Compact"/>
         <w:numPr>
           <w:numId w:val="1026"/>
-          <w:ilvl w:val="1"/>
-        </w:numPr>
-      </w:pPr>
-      <w:r>
-        <w:t xml:space="preserve">Actor Model</w:t>
-      </w:r>
-      <w:r>
-        <w:t xml:space="preserve"> </w:t>
-      </w:r>
-      <w:r>
-        <w:rPr>
-          <w:i/>
-        </w:rPr>
-        <w:t xml:space="preserve">{see @LBWhyActors and related}</w:t>
-      </w:r>
-    </w:p>
-    <w:p>
-      <w:pPr>
-        <w:pStyle w:val="Compact"/>
-        <w:numPr>
-          <w:numId w:val="1028"/>
-          <w:ilvl w:val="2"/>
-        </w:numPr>
-      </w:pPr>
-      <w:r>
-        <w:t xml:space="preserve">Modular</w:t>
-      </w:r>
-    </w:p>
-    <w:p>
-      <w:pPr>
-        <w:pStyle w:val="Compact"/>
-        <w:numPr>
-          <w:numId w:val="1028"/>
-          <w:ilvl w:val="2"/>
-        </w:numPr>
-      </w:pPr>
-      <w:r>
-        <w:t xml:space="preserve">Encapsulated Services</w:t>
-      </w:r>
-    </w:p>
-    <w:p>
-      <w:pPr>
-        <w:pStyle w:val="Compact"/>
-        <w:numPr>
-          <w:numId w:val="1028"/>
-          <w:ilvl w:val="2"/>
-        </w:numPr>
-      </w:pPr>
-      <w:r>
-        <w:t xml:space="preserve">Rigorous Separation of Concerns</w:t>
-      </w:r>
-    </w:p>
-    <w:p>
-      <w:pPr>
-        <w:pStyle w:val="Compact"/>
-        <w:numPr>
-          <w:numId w:val="1026"/>
-          <w:ilvl w:val="1"/>
-        </w:numPr>
-      </w:pPr>
-      <w:r>
-        <w:t xml:space="preserve">Open Standards</w:t>
-      </w:r>
-    </w:p>
-    <w:p>
-      <w:pPr>
-        <w:pStyle w:val="Compact"/>
-        <w:numPr>
-          <w:numId w:val="1029"/>
-          <w:ilvl w:val="2"/>
-        </w:numPr>
-      </w:pPr>
-      <w:r>
-        <w:t xml:space="preserve">JSON</w:t>
-      </w:r>
-    </w:p>
-    <w:p>
-      <w:pPr>
-        <w:pStyle w:val="Compact"/>
-        <w:numPr>
-          <w:numId w:val="1029"/>
           <w:ilvl w:val="2"/>
         </w:numPr>
       </w:pPr>
@@ -1235,7 +1172,7 @@
       <w:pPr>
         <w:pStyle w:val="Compact"/>
         <w:numPr>
-          <w:numId w:val="1029"/>
+          <w:numId w:val="1026"/>
           <w:ilvl w:val="2"/>
         </w:numPr>
       </w:pPr>
@@ -1247,7 +1184,7 @@
       <w:pPr>
         <w:pStyle w:val="Compact"/>
         <w:numPr>
-          <w:numId w:val="1029"/>
+          <w:numId w:val="1026"/>
           <w:ilvl w:val="2"/>
         </w:numPr>
       </w:pPr>
@@ -1259,7 +1196,7 @@
       <w:pPr>
         <w:pStyle w:val="Compact"/>
         <w:numPr>
-          <w:numId w:val="1029"/>
+          <w:numId w:val="1026"/>
           <w:ilvl w:val="2"/>
         </w:numPr>
       </w:pPr>
@@ -1271,7 +1208,7 @@
       <w:pPr>
         <w:pStyle w:val="Compact"/>
         <w:numPr>
-          <w:numId w:val="1026"/>
+          <w:numId w:val="1023"/>
           <w:ilvl w:val="1"/>
         </w:numPr>
       </w:pPr>
@@ -1322,7 +1259,7 @@
       <w:pPr>
         <w:pStyle w:val="Compact"/>
         <w:numPr>
-          <w:numId w:val="1030"/>
+          <w:numId w:val="1027"/>
           <w:ilvl w:val="2"/>
         </w:numPr>
       </w:pPr>
@@ -1334,7 +1271,7 @@
       <w:pPr>
         <w:pStyle w:val="Compact"/>
         <w:numPr>
-          <w:numId w:val="1030"/>
+          <w:numId w:val="1027"/>
           <w:ilvl w:val="2"/>
         </w:numPr>
       </w:pPr>
@@ -1346,7 +1283,7 @@
       <w:pPr>
         <w:pStyle w:val="Compact"/>
         <w:numPr>
-          <w:numId w:val="1030"/>
+          <w:numId w:val="1027"/>
           <w:ilvl w:val="2"/>
         </w:numPr>
       </w:pPr>
@@ -1358,7 +1295,7 @@
       <w:pPr>
         <w:pStyle w:val="Compact"/>
         <w:numPr>
-          <w:numId w:val="1026"/>
+          <w:numId w:val="1023"/>
           <w:ilvl w:val="1"/>
         </w:numPr>
       </w:pPr>
@@ -1370,7 +1307,7 @@
       <w:pPr>
         <w:pStyle w:val="Compact"/>
         <w:numPr>
-          <w:numId w:val="1031"/>
+          <w:numId w:val="1028"/>
           <w:ilvl w:val="2"/>
         </w:numPr>
       </w:pPr>
@@ -1382,7 +1319,7 @@
       <w:pPr>
         <w:pStyle w:val="Compact"/>
         <w:numPr>
-          <w:numId w:val="1031"/>
+          <w:numId w:val="1028"/>
           <w:ilvl w:val="2"/>
         </w:numPr>
       </w:pPr>
@@ -1394,7 +1331,7 @@
       <w:pPr>
         <w:pStyle w:val="Compact"/>
         <w:numPr>
-          <w:numId w:val="1031"/>
+          <w:numId w:val="1028"/>
           <w:ilvl w:val="2"/>
         </w:numPr>
       </w:pPr>
@@ -1406,7 +1343,7 @@
       <w:pPr>
         <w:pStyle w:val="Compact"/>
         <w:numPr>
-          <w:numId w:val="1026"/>
+          <w:numId w:val="1023"/>
           <w:ilvl w:val="1"/>
         </w:numPr>
       </w:pPr>
@@ -1430,7 +1367,7 @@
       <w:pPr>
         <w:pStyle w:val="Compact"/>
         <w:numPr>
-          <w:numId w:val="1032"/>
+          <w:numId w:val="1029"/>
           <w:ilvl w:val="1"/>
         </w:numPr>
       </w:pPr>
@@ -1445,7 +1382,7 @@
       <w:pPr>
         <w:pStyle w:val="Compact"/>
         <w:numPr>
-          <w:numId w:val="1032"/>
+          <w:numId w:val="1029"/>
           <w:ilvl w:val="1"/>
         </w:numPr>
       </w:pPr>
@@ -1460,7 +1397,7 @@
       <w:pPr>
         <w:pStyle w:val="Compact"/>
         <w:numPr>
-          <w:numId w:val="1032"/>
+          <w:numId w:val="1029"/>
           <w:ilvl w:val="1"/>
         </w:numPr>
       </w:pPr>
@@ -1499,7 +1436,7 @@
       <w:pPr>
         <w:pStyle w:val="Compact"/>
         <w:numPr>
-          <w:numId w:val="1032"/>
+          <w:numId w:val="1029"/>
           <w:ilvl w:val="1"/>
         </w:numPr>
       </w:pPr>
@@ -1514,7 +1451,7 @@
       <w:pPr>
         <w:pStyle w:val="Compact"/>
         <w:numPr>
-          <w:numId w:val="1032"/>
+          <w:numId w:val="1029"/>
           <w:ilvl w:val="1"/>
         </w:numPr>
       </w:pPr>
@@ -1708,19 +1645,186 @@
       <w:pPr>
         <w:pStyle w:val="Heading2"/>
       </w:pPr>
-      <w:bookmarkStart w:id="33" w:name="references"/>
+      <w:bookmarkStart w:id="33" w:name="summary-of-current-issues"/>
+      <w:r>
+        <w:t xml:space="preserve">Summary of Current Issues</w:t>
+      </w:r>
+      <w:bookmarkEnd w:id="33"/>
+    </w:p>
+    <w:p>
+      <w:pPr>
+        <w:pStyle w:val="FirstParagraph"/>
+      </w:pPr>
+      <w:r>
+        <w:t xml:space="preserve">The AV marketplace is largely composed of small, specialized companies investigating problems of well-defined scope. By-and-large, however, market activity is directed by the small number of large companies with deep interests in AV transmission. This state likely owes to the blurry line between</w:t>
+      </w:r>
+      <w:r>
+        <w:t xml:space="preserve"> </w:t>
+      </w:r>
+      <w:r>
+        <w:rPr>
+          <w:i/>
+        </w:rPr>
+        <w:t xml:space="preserve">technology which processes signals</w:t>
+      </w:r>
+      <w:r>
+        <w:t xml:space="preserve"> </w:t>
+      </w:r>
+      <w:r>
+        <w:t xml:space="preserve">and ownership of the</w:t>
+      </w:r>
+      <w:r>
+        <w:t xml:space="preserve"> </w:t>
+      </w:r>
+      <w:r>
+        <w:rPr>
+          <w:i/>
+        </w:rPr>
+        <w:t xml:space="preserve">content encoded in those signals</w:t>
+      </w:r>
+      <w:r>
+        <w:t xml:space="preserve">. In brief, technology is used to sell content: the market for consumers of content exponentially larger than the market for specialized hardware and software, thus the bulk of revenue is available to the advertisers who use AV processing technology as an encapsulated service.</w:t>
+      </w:r>
+    </w:p>
+    <w:p>
+      <w:pPr>
+        <w:pStyle w:val="BodyText"/>
+      </w:pPr>
+      <w:r>
+        <w:t xml:space="preserve">However, capture and delivery of AV data is decidedly</w:t>
+      </w:r>
+      <w:r>
+        <w:t xml:space="preserve"> </w:t>
+      </w:r>
+      <w:r>
+        <w:rPr>
+          <w:i/>
+        </w:rPr>
+        <w:t xml:space="preserve">not</w:t>
+      </w:r>
+      <w:r>
+        <w:t xml:space="preserve"> </w:t>
+      </w:r>
+      <w:r>
+        <w:t xml:space="preserve">an encapsulated service; it relies on an extensive technology stack crossing many domains</w:t>
+      </w:r>
+      <w:r>
+        <w:rPr>
+          <w:rStyle w:val="FootnoteReference"/>
+        </w:rPr>
+        <w:footnoteReference w:id="34"/>
+      </w:r>
+      <w:r>
+        <w:t xml:space="preserve"> </w:t>
+      </w:r>
+      <w:r>
+        <w:t xml:space="preserve">that evolve independently, largely without AV services in mind, and according to their own needs.</w:t>
+      </w:r>
+      <w:r>
+        <w:t xml:space="preserve"> </w:t>
+      </w:r>
+    </w:p>
+    <w:p>
+      <w:pPr>
+        <w:pStyle w:val="Heading3"/>
+      </w:pPr>
+      <w:bookmarkStart w:id="35" w:name="engineering-and-technical-challenges"/>
+      <w:r>
+        <w:t xml:space="preserve">Engineering and Technical Challenges</w:t>
+      </w:r>
+      <w:bookmarkEnd w:id="35"/>
+    </w:p>
+    <w:p>
+      <w:pPr>
+        <w:pStyle w:val="FirstParagraph"/>
+      </w:pPr>
+      <w:r>
+        <w:t xml:space="preserve">The following table summarizes engineering and technical challenges to the development of an audiovisual service for medical simulation.</w:t>
+      </w:r>
+    </w:p>
+    <w:p>
+      <w:pPr>
+        <w:pStyle w:val="BodyText"/>
+      </w:pPr>
+      <w:r>
+        <w:rPr>
+          <w:i/>
+          <w:b/>
+        </w:rPr>
+        <w:t xml:space="preserve">{TABLE}</w:t>
+      </w:r>
+    </w:p>
+    <w:p>
+      <w:pPr>
+        <w:pStyle w:val="Heading3"/>
+      </w:pPr>
+      <w:bookmarkStart w:id="36" w:name="market-pressures"/>
+      <w:r>
+        <w:t xml:space="preserve">Market Pressures</w:t>
+      </w:r>
+      <w:bookmarkEnd w:id="36"/>
+    </w:p>
+    <w:p>
+      <w:pPr>
+        <w:pStyle w:val="FirstParagraph"/>
+      </w:pPr>
+      <w:r>
+        <w:t xml:space="preserve">Research and development of AV technology occurs in a niche market protective of Intellectual Property (IP) where there is no clear incentive for collaboration and large device manufacturers have considerable influence over standard adoption. Reporting in October 2017 for August 2017 data, market shares for Apple and Samsung were 35.0% and 35.2% respectively.</w:t>
+      </w:r>
+      <w:r>
+        <w:rPr>
+          <w:rStyle w:val="FootnoteReference"/>
+        </w:rPr>
+        <w:footnoteReference w:id="37"/>
+      </w:r>
+      <w:r>
+        <w:t xml:space="preserve"> </w:t>
+      </w:r>
+      <w:r>
+        <w:t xml:space="preserve">Several of Samsung’s devices already support the High Efficiency Video Codec (HEVC), and Apple formally announced HEVC adoption for their devices in June of 2017.</w:t>
+      </w:r>
+    </w:p>
+    <w:p>
+      <w:pPr>
+        <w:pStyle w:val="Heading2"/>
+      </w:pPr>
+      <w:bookmarkStart w:id="39" w:name="references"/>
       <w:r>
         <w:t xml:space="preserve">References</w:t>
       </w:r>
-      <w:bookmarkEnd w:id="33"/>
-    </w:p>
-    <w:bookmarkStart w:id="38" w:name="refs"/>
-    <w:bookmarkStart w:id="34" w:name="ref-Kennedy:2014:article"/>
+      <w:bookmarkEnd w:id="39"/>
+    </w:p>
+    <w:bookmarkStart w:id="45" w:name="refs"/>
+    <w:bookmarkStart w:id="40" w:name="ref-KantarAppleMarketShare:2017:online"/>
     <w:p>
       <w:pPr>
         <w:pStyle w:val="Bibliography"/>
       </w:pPr>
       <w:r>
+        <w:t xml:space="preserve">Kanter Worldpanel ComTech. “Kantar: Samsung at Three-Year High in Great Britain, Apple Growth up in US,” 2017.</w:t>
+      </w:r>
+      <w:r>
+        <w:t xml:space="preserve"> </w:t>
+      </w:r>
+      <w:hyperlink r:id="rId38">
+        <w:r>
+          <w:rPr>
+            <w:rStyle w:val="Hyperlink"/>
+          </w:rPr>
+          <w:t xml:space="preserve">http://www.marketwired.com/press-release/kantar-samsung-at-three-year-high-in-great-britain-apple-growth-up-in-us-2237025.htm</w:t>
+        </w:r>
+      </w:hyperlink>
+      <w:r>
+        <w:t xml:space="preserve">.</w:t>
+      </w:r>
+    </w:p>
+    <w:bookmarkEnd w:id="40"/>
+    <w:bookmarkStart w:id="41" w:name="ref-Kennedy:2014:article"/>
+    <w:p>
+      <w:pPr>
+        <w:pStyle w:val="Bibliography"/>
+      </w:pPr>
+      <w:r>
         <w:t xml:space="preserve">Kennedy, Cassie C., Eric K. Cannon, David O. Warner, and David A. Cook. “Advanced Airway Management Simulation Training in Medical Education: A Systematic Review and Meta-Analysis.”</w:t>
       </w:r>
       <w:r>
@@ -1739,8 +1843,8 @@
         <w:t xml:space="preserve">42, no. 1 (2014): 169–78.</w:t>
       </w:r>
     </w:p>
-    <w:bookmarkEnd w:id="34"/>
-    <w:bookmarkStart w:id="35" w:name="ref-McKinney:2013:article"/>
+    <w:bookmarkEnd w:id="41"/>
+    <w:bookmarkStart w:id="42" w:name="ref-McKinney:2013:article"/>
     <w:p>
       <w:pPr>
         <w:pStyle w:val="Bibliography"/>
@@ -1764,8 +1868,8 @@
         <w:t xml:space="preserve">28, no. 2 (2013): 283–91.</w:t>
       </w:r>
     </w:p>
-    <w:bookmarkEnd w:id="35"/>
-    <w:bookmarkStart w:id="36" w:name="ref-McGaghie:2011:article"/>
+    <w:bookmarkEnd w:id="42"/>
+    <w:bookmarkStart w:id="43" w:name="ref-McGaghie:2011:article"/>
     <w:p>
       <w:pPr>
         <w:pStyle w:val="Bibliography"/>
@@ -1789,8 +1893,8 @@
         <w:t xml:space="preserve">86, no. 6 (2011): 706–11.</w:t>
       </w:r>
     </w:p>
-    <w:bookmarkEnd w:id="36"/>
-    <w:bookmarkStart w:id="37" w:name="ref-Zimmerman:2017:online"/>
+    <w:bookmarkEnd w:id="43"/>
+    <w:bookmarkStart w:id="44" w:name="ref-Zimmerman:2017:online"/>
     <w:p>
       <w:pPr>
         <w:pStyle w:val="Bibliography"/>
@@ -1813,8 +1917,8 @@
         <w:t xml:space="preserve">.</w:t>
       </w:r>
     </w:p>
-    <w:bookmarkEnd w:id="37"/>
-    <w:bookmarkEnd w:id="38"/>
+    <w:bookmarkEnd w:id="44"/>
+    <w:bookmarkEnd w:id="45"/>
     <w:sectPr/>
   </w:body>
 </w:document>
@@ -2147,13 +2251,77 @@
       </w:r>
     </w:p>
   </w:footnote>
+  <w:footnote w:id="34">
+    <w:p>
+      <w:pPr>
+        <w:pStyle w:val="FootnoteText"/>
+      </w:pPr>
+      <w:r>
+        <w:rPr>
+          <w:rStyle w:val="FootnoteReference"/>
+        </w:rPr>
+        <w:footnoteRef/>
+      </w:r>
+      <w:r>
+        <w:t xml:space="preserve"> </w:t>
+      </w:r>
+      <w:r>
+        <w:t xml:space="preserve">See</w:t>
+      </w:r>
+      <w:r>
+        <w:t xml:space="preserve"> </w:t>
+      </w:r>
+      <w:r>
+        <w:rPr>
+          <w:i/>
+        </w:rPr>
+        <w:t xml:space="preserve">Summary of Current Issues, Engineering and Technical Challenges</w:t>
+      </w:r>
+      <w:r>
+        <w:t xml:space="preserve">.</w:t>
+      </w:r>
+    </w:p>
+  </w:footnote>
+  <w:footnote w:id="37">
+    <w:p>
+      <w:pPr>
+        <w:pStyle w:val="FootnoteText"/>
+      </w:pPr>
+      <w:r>
+        <w:rPr>
+          <w:rStyle w:val="FootnoteReference"/>
+        </w:rPr>
+        <w:footnoteRef/>
+      </w:r>
+      <w:r>
+        <w:t xml:space="preserve"> </w:t>
+      </w:r>
+      <w:r>
+        <w:t xml:space="preserve">Kanter Worldpanel ComTech, “Kantar: Samsung at Three-Year High in Great Britain, Apple Growth up in US,” 2017,</w:t>
+      </w:r>
+      <w:r>
+        <w:t xml:space="preserve"> </w:t>
+      </w:r>
+      <w:hyperlink r:id="rId38">
+        <w:r>
+          <w:rPr>
+            <w:rStyle w:val="Hyperlink"/>
+          </w:rPr>
+          <w:t xml:space="preserve">http://www.marketwired.com/press-release/kantar-samsung-at-three-year-high-in-great-britain-apple-growth-up-in-us-2237025.htm</w:t>
+        </w:r>
+      </w:hyperlink>
+      <w:r>
+        <w:t xml:space="preserve">.</w:t>
+      </w:r>
+    </w:p>
+  </w:footnote>
 </w:footnotes>
 </file>
 
 <file path=word/numbering.xml><?xml version="1.0" encoding="utf-8"?>
 <w:numbering xmlns:w="http://schemas.openxmlformats.org/wordprocessingml/2006/main">
   <w:abstractNum w:abstractNumId="990">
-    <w:nsid w:val="690b0e39"/>
+    <w:nsid w:val="6b54504f"/>
     <w:multiLevelType w:val="multilevel"/>
     <w:lvl w:ilvl="0">
       <w:numFmt w:val="bullet"/>
@@ -2256,7 +2424,7 @@
     </w:lvl>
   </w:abstractNum>
   <w:abstractNum w:abstractNumId="99411">
-    <w:nsid w:val="d468e9bd"/>
+    <w:nsid w:val="56b22c2a"/>
     <w:multiLevelType w:val="multilevel"/>
     <w:lvl w:ilvl="0">
       <w:start w:val="1"/>
@@ -2368,7 +2536,7 @@
     </w:lvl>
   </w:abstractNum>
   <w:abstractNum w:abstractNumId="991">
-    <w:nsid w:val="295bf184"/>
+    <w:nsid w:val="8ba51763"/>
     <w:multiLevelType w:val="multilevel"/>
     <w:lvl w:ilvl="0">
       <w:numFmt w:val="bullet"/>
@@ -2585,15 +2753,6 @@
     <w:abstractNumId w:val="991"/>
   </w:num>
   <w:num w:numId="1029">
-    <w:abstractNumId w:val="991"/>
-  </w:num>
-  <w:num w:numId="1030">
-    <w:abstractNumId w:val="991"/>
-  </w:num>
-  <w:num w:numId="1031">
-    <w:abstractNumId w:val="991"/>
-  </w:num>
-  <w:num w:numId="1032">
     <w:abstractNumId w:val="991"/>
   </w:num>
 </w:numbering>

</xml_diff>